<commit_message>
adicionados aula 15 e 16 sobre arrays e funções
</commit_message>
<xml_diff>
--- a/Anotações.docx
+++ b/Anotações.docx
@@ -18,7 +18,27 @@
           <w:sz w:val="24"/>
           <w:szCs w:val="24"/>
         </w:rPr>
-        <w:t>Curso JavaScript - 40 H</w:t>
+        <w:t xml:space="preserve">Curso </w:t>
+      </w:r>
+      <w:proofErr w:type="spellStart"/>
+      <w:r>
+        <w:rPr>
+          <w:b/>
+          <w:bCs/>
+          <w:sz w:val="24"/>
+          <w:szCs w:val="24"/>
+        </w:rPr>
+        <w:t>JavaScript</w:t>
+      </w:r>
+      <w:proofErr w:type="spellEnd"/>
+      <w:r>
+        <w:rPr>
+          <w:b/>
+          <w:bCs/>
+          <w:sz w:val="24"/>
+          <w:szCs w:val="24"/>
+        </w:rPr>
+        <w:t xml:space="preserve"> - 40 H</w:t>
       </w:r>
     </w:p>
     <w:p>
@@ -63,28 +83,46 @@
           <w:szCs w:val="24"/>
         </w:rPr>
       </w:pPr>
-      <w:r>
-        <w:rPr>
-          <w:sz w:val="24"/>
-          <w:szCs w:val="24"/>
-        </w:rPr>
-        <w:t>Heady e Body -&gt; HTML</w:t>
-      </w:r>
-    </w:p>
-    <w:p>
-      <w:pPr>
-        <w:spacing w:after="0"/>
-        <w:rPr>
-          <w:sz w:val="24"/>
-          <w:szCs w:val="24"/>
-        </w:rPr>
-      </w:pPr>
-      <w:r>
-        <w:rPr>
-          <w:sz w:val="24"/>
-          <w:szCs w:val="24"/>
-        </w:rPr>
-        <w:t>Style -&gt; CSS</w:t>
+      <w:proofErr w:type="spellStart"/>
+      <w:r>
+        <w:rPr>
+          <w:sz w:val="24"/>
+          <w:szCs w:val="24"/>
+        </w:rPr>
+        <w:t>Heady</w:t>
+      </w:r>
+      <w:proofErr w:type="spellEnd"/>
+      <w:r>
+        <w:rPr>
+          <w:sz w:val="24"/>
+          <w:szCs w:val="24"/>
+        </w:rPr>
+        <w:t xml:space="preserve"> e Body -&gt; HTML</w:t>
+      </w:r>
+    </w:p>
+    <w:p>
+      <w:pPr>
+        <w:spacing w:after="0"/>
+        <w:rPr>
+          <w:sz w:val="24"/>
+          <w:szCs w:val="24"/>
+        </w:rPr>
+      </w:pPr>
+      <w:proofErr w:type="spellStart"/>
+      <w:r>
+        <w:rPr>
+          <w:sz w:val="24"/>
+          <w:szCs w:val="24"/>
+        </w:rPr>
+        <w:t>Style</w:t>
+      </w:r>
+      <w:proofErr w:type="spellEnd"/>
+      <w:r>
+        <w:rPr>
+          <w:sz w:val="24"/>
+          <w:szCs w:val="24"/>
+        </w:rPr>
+        <w:t xml:space="preserve"> -&gt; CSS</w:t>
       </w:r>
     </w:p>
     <w:p>
@@ -120,45 +158,87 @@
           <w:szCs w:val="24"/>
         </w:rPr>
       </w:pPr>
-      <w:r>
-        <w:rPr>
-          <w:sz w:val="24"/>
-          <w:szCs w:val="24"/>
-        </w:rPr>
-        <w:t>windows.alert -&gt; Cria msg de alerta</w:t>
-      </w:r>
-    </w:p>
-    <w:p>
-      <w:pPr>
-        <w:spacing w:after="0"/>
-        <w:rPr>
-          <w:sz w:val="24"/>
-          <w:szCs w:val="24"/>
-        </w:rPr>
-      </w:pPr>
-      <w:r>
-        <w:rPr>
-          <w:sz w:val="24"/>
-          <w:szCs w:val="24"/>
-        </w:rPr>
-        <w:t>window.confirm -&gt; Cria janela de confirmação</w:t>
-      </w:r>
-    </w:p>
-    <w:p>
-      <w:pPr>
-        <w:spacing w:after="0"/>
-        <w:rPr>
-          <w:sz w:val="24"/>
-          <w:szCs w:val="24"/>
-        </w:rPr>
-      </w:pPr>
-      <w:r>
-        <w:rPr>
-          <w:sz w:val="24"/>
-          <w:szCs w:val="24"/>
-        </w:rPr>
-        <w:t>window.prompt -&gt; Cria janela digitável</w:t>
-      </w:r>
+      <w:proofErr w:type="spellStart"/>
+      <w:proofErr w:type="gramStart"/>
+      <w:r>
+        <w:rPr>
+          <w:sz w:val="24"/>
+          <w:szCs w:val="24"/>
+        </w:rPr>
+        <w:t>windows.alert</w:t>
+      </w:r>
+      <w:proofErr w:type="spellEnd"/>
+      <w:proofErr w:type="gramEnd"/>
+      <w:r>
+        <w:rPr>
+          <w:sz w:val="24"/>
+          <w:szCs w:val="24"/>
+        </w:rPr>
+        <w:t xml:space="preserve"> -&gt; Cria msg de alerta</w:t>
+      </w:r>
+    </w:p>
+    <w:p>
+      <w:pPr>
+        <w:spacing w:after="0"/>
+        <w:rPr>
+          <w:sz w:val="24"/>
+          <w:szCs w:val="24"/>
+        </w:rPr>
+      </w:pPr>
+      <w:proofErr w:type="spellStart"/>
+      <w:proofErr w:type="gramStart"/>
+      <w:r>
+        <w:rPr>
+          <w:sz w:val="24"/>
+          <w:szCs w:val="24"/>
+        </w:rPr>
+        <w:t>window.confirm</w:t>
+      </w:r>
+      <w:proofErr w:type="spellEnd"/>
+      <w:proofErr w:type="gramEnd"/>
+      <w:r>
+        <w:rPr>
+          <w:sz w:val="24"/>
+          <w:szCs w:val="24"/>
+        </w:rPr>
+        <w:t xml:space="preserve"> -&gt; Cria janela de confirmação</w:t>
+      </w:r>
+    </w:p>
+    <w:p>
+      <w:pPr>
+        <w:spacing w:after="0"/>
+        <w:rPr>
+          <w:sz w:val="24"/>
+          <w:szCs w:val="24"/>
+        </w:rPr>
+      </w:pPr>
+      <w:proofErr w:type="spellStart"/>
+      <w:proofErr w:type="gramStart"/>
+      <w:r>
+        <w:rPr>
+          <w:sz w:val="24"/>
+          <w:szCs w:val="24"/>
+        </w:rPr>
+        <w:t>window.prompt</w:t>
+      </w:r>
+      <w:proofErr w:type="spellEnd"/>
+      <w:proofErr w:type="gramEnd"/>
+      <w:r>
+        <w:rPr>
+          <w:sz w:val="24"/>
+          <w:szCs w:val="24"/>
+        </w:rPr>
+        <w:t xml:space="preserve"> -&gt; Cria janela </w:t>
+      </w:r>
+      <w:proofErr w:type="spellStart"/>
+      <w:r>
+        <w:rPr>
+          <w:sz w:val="24"/>
+          <w:szCs w:val="24"/>
+        </w:rPr>
+        <w:t>digitável</w:t>
+      </w:r>
+      <w:proofErr w:type="spellEnd"/>
     </w:p>
     <w:p>
       <w:pPr>
@@ -220,23 +300,58 @@
           <w:szCs w:val="24"/>
         </w:rPr>
       </w:pPr>
-      <w:r>
-        <w:rPr>
-          <w:sz w:val="24"/>
-          <w:szCs w:val="24"/>
-        </w:rPr>
-        <w:t>number - Infinity e NaN</w:t>
-      </w:r>
-    </w:p>
-    <w:p>
-      <w:pPr>
-        <w:spacing w:after="0"/>
-        <w:jc w:val="both"/>
-        <w:rPr>
-          <w:sz w:val="24"/>
-          <w:szCs w:val="24"/>
-        </w:rPr>
-      </w:pPr>
+      <w:proofErr w:type="spellStart"/>
+      <w:r>
+        <w:rPr>
+          <w:sz w:val="24"/>
+          <w:szCs w:val="24"/>
+        </w:rPr>
+        <w:t>number</w:t>
+      </w:r>
+      <w:proofErr w:type="spellEnd"/>
+      <w:r>
+        <w:rPr>
+          <w:sz w:val="24"/>
+          <w:szCs w:val="24"/>
+        </w:rPr>
+        <w:t xml:space="preserve"> - </w:t>
+      </w:r>
+      <w:proofErr w:type="spellStart"/>
+      <w:r>
+        <w:rPr>
+          <w:sz w:val="24"/>
+          <w:szCs w:val="24"/>
+        </w:rPr>
+        <w:t>Infinity</w:t>
+      </w:r>
+      <w:proofErr w:type="spellEnd"/>
+      <w:r>
+        <w:rPr>
+          <w:sz w:val="24"/>
+          <w:szCs w:val="24"/>
+        </w:rPr>
+        <w:t xml:space="preserve"> e </w:t>
+      </w:r>
+      <w:proofErr w:type="spellStart"/>
+      <w:r>
+        <w:rPr>
+          <w:sz w:val="24"/>
+          <w:szCs w:val="24"/>
+        </w:rPr>
+        <w:t>NaN</w:t>
+      </w:r>
+      <w:proofErr w:type="spellEnd"/>
+    </w:p>
+    <w:p>
+      <w:pPr>
+        <w:spacing w:after="0"/>
+        <w:jc w:val="both"/>
+        <w:rPr>
+          <w:sz w:val="24"/>
+          <w:szCs w:val="24"/>
+        </w:rPr>
+      </w:pPr>
+      <w:proofErr w:type="spellStart"/>
       <w:r>
         <w:rPr>
           <w:sz w:val="24"/>
@@ -244,16 +359,18 @@
         </w:rPr>
         <w:t>string</w:t>
       </w:r>
-    </w:p>
-    <w:p>
-      <w:pPr>
-        <w:spacing w:after="0"/>
-        <w:jc w:val="both"/>
-        <w:rPr>
-          <w:sz w:val="24"/>
-          <w:szCs w:val="24"/>
-        </w:rPr>
-      </w:pPr>
+      <w:proofErr w:type="spellEnd"/>
+    </w:p>
+    <w:p>
+      <w:pPr>
+        <w:spacing w:after="0"/>
+        <w:jc w:val="both"/>
+        <w:rPr>
+          <w:sz w:val="24"/>
+          <w:szCs w:val="24"/>
+        </w:rPr>
+      </w:pPr>
+      <w:proofErr w:type="spellStart"/>
       <w:r>
         <w:rPr>
           <w:sz w:val="24"/>
@@ -261,16 +378,18 @@
         </w:rPr>
         <w:t>boolean</w:t>
       </w:r>
-    </w:p>
-    <w:p>
-      <w:pPr>
-        <w:spacing w:after="0"/>
-        <w:jc w:val="both"/>
-        <w:rPr>
-          <w:sz w:val="24"/>
-          <w:szCs w:val="24"/>
-        </w:rPr>
-      </w:pPr>
+      <w:proofErr w:type="spellEnd"/>
+    </w:p>
+    <w:p>
+      <w:pPr>
+        <w:spacing w:after="0"/>
+        <w:jc w:val="both"/>
+        <w:rPr>
+          <w:sz w:val="24"/>
+          <w:szCs w:val="24"/>
+        </w:rPr>
+      </w:pPr>
+      <w:proofErr w:type="spellStart"/>
       <w:r>
         <w:rPr>
           <w:sz w:val="24"/>
@@ -278,16 +397,18 @@
         </w:rPr>
         <w:t>null</w:t>
       </w:r>
-    </w:p>
-    <w:p>
-      <w:pPr>
-        <w:spacing w:after="0"/>
-        <w:jc w:val="both"/>
-        <w:rPr>
-          <w:sz w:val="24"/>
-          <w:szCs w:val="24"/>
-        </w:rPr>
-      </w:pPr>
+      <w:proofErr w:type="spellEnd"/>
+    </w:p>
+    <w:p>
+      <w:pPr>
+        <w:spacing w:after="0"/>
+        <w:jc w:val="both"/>
+        <w:rPr>
+          <w:sz w:val="24"/>
+          <w:szCs w:val="24"/>
+        </w:rPr>
+      </w:pPr>
+      <w:proofErr w:type="spellStart"/>
       <w:r>
         <w:rPr>
           <w:sz w:val="24"/>
@@ -295,33 +416,53 @@
         </w:rPr>
         <w:t>undefined</w:t>
       </w:r>
-    </w:p>
-    <w:p>
-      <w:pPr>
-        <w:spacing w:after="0"/>
-        <w:jc w:val="both"/>
-        <w:rPr>
-          <w:sz w:val="24"/>
-          <w:szCs w:val="24"/>
-        </w:rPr>
-      </w:pPr>
-      <w:r>
-        <w:rPr>
-          <w:sz w:val="24"/>
-          <w:szCs w:val="24"/>
-        </w:rPr>
-        <w:t>object - Array</w:t>
-      </w:r>
-    </w:p>
-    <w:p>
-      <w:pPr>
-        <w:spacing w:after="0"/>
-        <w:jc w:val="both"/>
-        <w:rPr>
-          <w:sz w:val="24"/>
-          <w:szCs w:val="24"/>
-        </w:rPr>
-      </w:pPr>
+      <w:proofErr w:type="spellEnd"/>
+    </w:p>
+    <w:p>
+      <w:pPr>
+        <w:spacing w:after="0"/>
+        <w:jc w:val="both"/>
+        <w:rPr>
+          <w:sz w:val="24"/>
+          <w:szCs w:val="24"/>
+        </w:rPr>
+      </w:pPr>
+      <w:proofErr w:type="spellStart"/>
+      <w:r>
+        <w:rPr>
+          <w:sz w:val="24"/>
+          <w:szCs w:val="24"/>
+        </w:rPr>
+        <w:t>object</w:t>
+      </w:r>
+      <w:proofErr w:type="spellEnd"/>
+      <w:r>
+        <w:rPr>
+          <w:sz w:val="24"/>
+          <w:szCs w:val="24"/>
+        </w:rPr>
+        <w:t xml:space="preserve"> - </w:t>
+      </w:r>
+      <w:proofErr w:type="spellStart"/>
+      <w:r>
+        <w:rPr>
+          <w:sz w:val="24"/>
+          <w:szCs w:val="24"/>
+        </w:rPr>
+        <w:t>Array</w:t>
+      </w:r>
+      <w:proofErr w:type="spellEnd"/>
+    </w:p>
+    <w:p>
+      <w:pPr>
+        <w:spacing w:after="0"/>
+        <w:jc w:val="both"/>
+        <w:rPr>
+          <w:sz w:val="24"/>
+          <w:szCs w:val="24"/>
+        </w:rPr>
+      </w:pPr>
+      <w:proofErr w:type="spellStart"/>
       <w:r>
         <w:rPr>
           <w:sz w:val="24"/>
@@ -329,6 +470,7 @@
         </w:rPr>
         <w:t>function</w:t>
       </w:r>
+      <w:proofErr w:type="spellEnd"/>
     </w:p>
     <w:p>
       <w:pPr>
@@ -405,120 +547,242 @@
           <w:sz w:val="24"/>
           <w:szCs w:val="24"/>
         </w:rPr>
-        <w:t xml:space="preserve">Comentários em HLTM: &lt;!-- text --&gt; </w:t>
-      </w:r>
-    </w:p>
-    <w:p>
-      <w:pPr>
-        <w:spacing w:after="0"/>
-        <w:jc w:val="both"/>
-        <w:rPr>
-          <w:sz w:val="24"/>
-          <w:szCs w:val="24"/>
-        </w:rPr>
-      </w:pPr>
-      <w:r>
-        <w:rPr>
-          <w:sz w:val="24"/>
-          <w:szCs w:val="24"/>
-        </w:rPr>
-        <w:t>Comentários em CSS: /* text */</w:t>
-      </w:r>
-    </w:p>
-    <w:p>
-      <w:pPr>
-        <w:spacing w:after="0"/>
-        <w:jc w:val="both"/>
-        <w:rPr>
-          <w:sz w:val="24"/>
-          <w:szCs w:val="24"/>
-        </w:rPr>
-      </w:pPr>
-    </w:p>
-    <w:p>
-      <w:pPr>
-        <w:spacing w:after="0"/>
-        <w:jc w:val="both"/>
-        <w:rPr>
-          <w:sz w:val="24"/>
-          <w:szCs w:val="24"/>
-        </w:rPr>
-      </w:pPr>
-      <w:r>
-        <w:rPr>
-          <w:sz w:val="24"/>
-          <w:szCs w:val="24"/>
-        </w:rPr>
-        <w:t>Number.parseInt(n) -&gt; Recebe valor inteiro</w:t>
-      </w:r>
-    </w:p>
-    <w:p>
-      <w:pPr>
-        <w:spacing w:after="0"/>
-        <w:jc w:val="both"/>
-        <w:rPr>
-          <w:sz w:val="24"/>
-          <w:szCs w:val="24"/>
-        </w:rPr>
-      </w:pPr>
-      <w:r>
-        <w:rPr>
-          <w:sz w:val="24"/>
-          <w:szCs w:val="24"/>
-        </w:rPr>
-        <w:t>Number.parseFloat(n) -&gt; Recebe valor real</w:t>
-      </w:r>
-    </w:p>
-    <w:p>
-      <w:pPr>
-        <w:spacing w:after="0"/>
-        <w:jc w:val="both"/>
-        <w:rPr>
-          <w:sz w:val="24"/>
-          <w:szCs w:val="24"/>
-        </w:rPr>
-      </w:pPr>
-      <w:r>
-        <w:rPr>
-          <w:sz w:val="24"/>
-          <w:szCs w:val="24"/>
-        </w:rPr>
-        <w:t>Number(n) -&gt; Recebe um número</w:t>
-      </w:r>
-    </w:p>
-    <w:p>
-      <w:pPr>
-        <w:spacing w:after="0"/>
-        <w:jc w:val="both"/>
-        <w:rPr>
-          <w:sz w:val="24"/>
-          <w:szCs w:val="24"/>
-        </w:rPr>
-      </w:pPr>
-      <w:r>
-        <w:rPr>
-          <w:sz w:val="24"/>
-          <w:szCs w:val="24"/>
-        </w:rPr>
-        <w:t>String(n) -&gt; Recebe um string</w:t>
-      </w:r>
-    </w:p>
-    <w:p>
-      <w:pPr>
-        <w:spacing w:after="0"/>
-        <w:jc w:val="both"/>
-        <w:rPr>
-          <w:sz w:val="24"/>
-          <w:szCs w:val="24"/>
-        </w:rPr>
-      </w:pPr>
-      <w:r>
-        <w:rPr>
-          <w:sz w:val="24"/>
-          <w:szCs w:val="24"/>
-        </w:rPr>
-        <w:t>n.toString() -&gt; Transforma em string</w:t>
-      </w:r>
+        <w:t xml:space="preserve">Comentários em HLTM: </w:t>
+      </w:r>
+      <w:proofErr w:type="gramStart"/>
+      <w:r>
+        <w:rPr>
+          <w:sz w:val="24"/>
+          <w:szCs w:val="24"/>
+        </w:rPr>
+        <w:t>&lt;!--</w:t>
+      </w:r>
+      <w:proofErr w:type="gramEnd"/>
+      <w:r>
+        <w:rPr>
+          <w:sz w:val="24"/>
+          <w:szCs w:val="24"/>
+        </w:rPr>
+        <w:t xml:space="preserve"> </w:t>
+      </w:r>
+      <w:proofErr w:type="spellStart"/>
+      <w:r>
+        <w:rPr>
+          <w:sz w:val="24"/>
+          <w:szCs w:val="24"/>
+        </w:rPr>
+        <w:t>text</w:t>
+      </w:r>
+      <w:proofErr w:type="spellEnd"/>
+      <w:r>
+        <w:rPr>
+          <w:sz w:val="24"/>
+          <w:szCs w:val="24"/>
+        </w:rPr>
+        <w:t xml:space="preserve"> --&gt; </w:t>
+      </w:r>
+    </w:p>
+    <w:p>
+      <w:pPr>
+        <w:spacing w:after="0"/>
+        <w:jc w:val="both"/>
+        <w:rPr>
+          <w:sz w:val="24"/>
+          <w:szCs w:val="24"/>
+        </w:rPr>
+      </w:pPr>
+      <w:r>
+        <w:rPr>
+          <w:sz w:val="24"/>
+          <w:szCs w:val="24"/>
+        </w:rPr>
+        <w:t xml:space="preserve">Comentários em CSS: /* </w:t>
+      </w:r>
+      <w:proofErr w:type="spellStart"/>
+      <w:r>
+        <w:rPr>
+          <w:sz w:val="24"/>
+          <w:szCs w:val="24"/>
+        </w:rPr>
+        <w:t>text</w:t>
+      </w:r>
+      <w:proofErr w:type="spellEnd"/>
+      <w:r>
+        <w:rPr>
+          <w:sz w:val="24"/>
+          <w:szCs w:val="24"/>
+        </w:rPr>
+        <w:t xml:space="preserve"> */</w:t>
+      </w:r>
+    </w:p>
+    <w:p>
+      <w:pPr>
+        <w:spacing w:after="0"/>
+        <w:jc w:val="both"/>
+        <w:rPr>
+          <w:sz w:val="24"/>
+          <w:szCs w:val="24"/>
+        </w:rPr>
+      </w:pPr>
+    </w:p>
+    <w:p>
+      <w:pPr>
+        <w:spacing w:after="0"/>
+        <w:jc w:val="both"/>
+        <w:rPr>
+          <w:sz w:val="24"/>
+          <w:szCs w:val="24"/>
+        </w:rPr>
+      </w:pPr>
+      <w:proofErr w:type="spellStart"/>
+      <w:r>
+        <w:rPr>
+          <w:sz w:val="24"/>
+          <w:szCs w:val="24"/>
+        </w:rPr>
+        <w:t>Number.parseInt</w:t>
+      </w:r>
+      <w:proofErr w:type="spellEnd"/>
+      <w:r>
+        <w:rPr>
+          <w:sz w:val="24"/>
+          <w:szCs w:val="24"/>
+        </w:rPr>
+        <w:t>(n) -&gt; Recebe valor inteiro</w:t>
+      </w:r>
+    </w:p>
+    <w:p>
+      <w:pPr>
+        <w:spacing w:after="0"/>
+        <w:jc w:val="both"/>
+        <w:rPr>
+          <w:sz w:val="24"/>
+          <w:szCs w:val="24"/>
+        </w:rPr>
+      </w:pPr>
+      <w:proofErr w:type="spellStart"/>
+      <w:r>
+        <w:rPr>
+          <w:sz w:val="24"/>
+          <w:szCs w:val="24"/>
+        </w:rPr>
+        <w:t>Number.parseFloat</w:t>
+      </w:r>
+      <w:proofErr w:type="spellEnd"/>
+      <w:r>
+        <w:rPr>
+          <w:sz w:val="24"/>
+          <w:szCs w:val="24"/>
+        </w:rPr>
+        <w:t>(n) -&gt; Recebe valor real</w:t>
+      </w:r>
+    </w:p>
+    <w:p>
+      <w:pPr>
+        <w:spacing w:after="0"/>
+        <w:jc w:val="both"/>
+        <w:rPr>
+          <w:sz w:val="24"/>
+          <w:szCs w:val="24"/>
+        </w:rPr>
+      </w:pPr>
+      <w:proofErr w:type="spellStart"/>
+      <w:r>
+        <w:rPr>
+          <w:sz w:val="24"/>
+          <w:szCs w:val="24"/>
+        </w:rPr>
+        <w:t>Number</w:t>
+      </w:r>
+      <w:proofErr w:type="spellEnd"/>
+      <w:r>
+        <w:rPr>
+          <w:sz w:val="24"/>
+          <w:szCs w:val="24"/>
+        </w:rPr>
+        <w:t>(n) -&gt; Recebe um número</w:t>
+      </w:r>
+    </w:p>
+    <w:p>
+      <w:pPr>
+        <w:spacing w:after="0"/>
+        <w:jc w:val="both"/>
+        <w:rPr>
+          <w:sz w:val="24"/>
+          <w:szCs w:val="24"/>
+        </w:rPr>
+      </w:pPr>
+      <w:proofErr w:type="spellStart"/>
+      <w:r>
+        <w:rPr>
+          <w:sz w:val="24"/>
+          <w:szCs w:val="24"/>
+        </w:rPr>
+        <w:t>String</w:t>
+      </w:r>
+      <w:proofErr w:type="spellEnd"/>
+      <w:r>
+        <w:rPr>
+          <w:sz w:val="24"/>
+          <w:szCs w:val="24"/>
+        </w:rPr>
+        <w:t xml:space="preserve">(n) -&gt; Recebe </w:t>
+      </w:r>
+      <w:proofErr w:type="gramStart"/>
+      <w:r>
+        <w:rPr>
+          <w:sz w:val="24"/>
+          <w:szCs w:val="24"/>
+        </w:rPr>
+        <w:t xml:space="preserve">um </w:t>
+      </w:r>
+      <w:proofErr w:type="spellStart"/>
+      <w:r>
+        <w:rPr>
+          <w:sz w:val="24"/>
+          <w:szCs w:val="24"/>
+        </w:rPr>
+        <w:t>string</w:t>
+      </w:r>
+      <w:proofErr w:type="spellEnd"/>
+      <w:proofErr w:type="gramEnd"/>
+    </w:p>
+    <w:p>
+      <w:pPr>
+        <w:spacing w:after="0"/>
+        <w:jc w:val="both"/>
+        <w:rPr>
+          <w:sz w:val="24"/>
+          <w:szCs w:val="24"/>
+        </w:rPr>
+      </w:pPr>
+      <w:proofErr w:type="spellStart"/>
+      <w:proofErr w:type="gramStart"/>
+      <w:r>
+        <w:rPr>
+          <w:sz w:val="24"/>
+          <w:szCs w:val="24"/>
+        </w:rPr>
+        <w:t>n.toString</w:t>
+      </w:r>
+      <w:proofErr w:type="spellEnd"/>
+      <w:proofErr w:type="gramEnd"/>
+      <w:r>
+        <w:rPr>
+          <w:sz w:val="24"/>
+          <w:szCs w:val="24"/>
+        </w:rPr>
+        <w:t xml:space="preserve">() -&gt; Transforma em </w:t>
+      </w:r>
+      <w:proofErr w:type="spellStart"/>
+      <w:r>
+        <w:rPr>
+          <w:sz w:val="24"/>
+          <w:szCs w:val="24"/>
+        </w:rPr>
+        <w:t>string</w:t>
+      </w:r>
+      <w:proofErr w:type="spellEnd"/>
     </w:p>
     <w:p>
       <w:pPr>
@@ -541,18 +805,52 @@
           <w:sz w:val="24"/>
           <w:szCs w:val="24"/>
         </w:rPr>
-        <w:t xml:space="preserve"> -&gt; Formato para Template Strings (Entre Crase)</w:t>
-      </w:r>
-    </w:p>
-    <w:p>
-      <w:pPr>
-        <w:spacing w:after="0"/>
-        <w:jc w:val="both"/>
-        <w:rPr>
-          <w:sz w:val="24"/>
-          <w:szCs w:val="24"/>
-        </w:rPr>
-      </w:pPr>
+        <w:t xml:space="preserve"> -&gt; Formato para </w:t>
+      </w:r>
+      <w:proofErr w:type="spellStart"/>
+      <w:r>
+        <w:rPr>
+          <w:sz w:val="24"/>
+          <w:szCs w:val="24"/>
+        </w:rPr>
+        <w:t>Template</w:t>
+      </w:r>
+      <w:proofErr w:type="spellEnd"/>
+      <w:r>
+        <w:rPr>
+          <w:sz w:val="24"/>
+          <w:szCs w:val="24"/>
+        </w:rPr>
+        <w:t xml:space="preserve"> </w:t>
+      </w:r>
+      <w:proofErr w:type="spellStart"/>
+      <w:r>
+        <w:rPr>
+          <w:sz w:val="24"/>
+          <w:szCs w:val="24"/>
+        </w:rPr>
+        <w:t>Strings</w:t>
+      </w:r>
+      <w:proofErr w:type="spellEnd"/>
+      <w:r>
+        <w:rPr>
+          <w:sz w:val="24"/>
+          <w:szCs w:val="24"/>
+        </w:rPr>
+        <w:t xml:space="preserve"> (Entre Crase)</w:t>
+      </w:r>
+    </w:p>
+    <w:p>
+      <w:pPr>
+        <w:spacing w:after="0"/>
+        <w:jc w:val="both"/>
+        <w:rPr>
+          <w:sz w:val="24"/>
+          <w:szCs w:val="24"/>
+        </w:rPr>
+      </w:pPr>
+      <w:proofErr w:type="spellStart"/>
+      <w:proofErr w:type="gramStart"/>
       <w:r>
         <w:rPr>
           <w:sz w:val="24"/>
@@ -560,6 +858,8 @@
         </w:rPr>
         <w:t>s.length</w:t>
       </w:r>
+      <w:proofErr w:type="spellEnd"/>
+      <w:proofErr w:type="gramEnd"/>
       <w:r>
         <w:rPr>
           <w:sz w:val="24"/>
@@ -580,24 +880,51 @@
           <w:szCs w:val="24"/>
         </w:rPr>
         <w:tab/>
-        <w:t>// quantos caracteres a string tem</w:t>
-      </w:r>
-    </w:p>
-    <w:p>
-      <w:pPr>
-        <w:spacing w:after="0"/>
-        <w:jc w:val="both"/>
-        <w:rPr>
-          <w:sz w:val="24"/>
-          <w:szCs w:val="24"/>
-        </w:rPr>
-      </w:pPr>
-      <w:r>
-        <w:rPr>
-          <w:sz w:val="24"/>
-          <w:szCs w:val="24"/>
-        </w:rPr>
-        <w:t>s.toUpperCase()</w:t>
+        <w:t xml:space="preserve">// quantos caracteres a </w:t>
+      </w:r>
+      <w:proofErr w:type="spellStart"/>
+      <w:r>
+        <w:rPr>
+          <w:sz w:val="24"/>
+          <w:szCs w:val="24"/>
+        </w:rPr>
+        <w:t>string</w:t>
+      </w:r>
+      <w:proofErr w:type="spellEnd"/>
+      <w:r>
+        <w:rPr>
+          <w:sz w:val="24"/>
+          <w:szCs w:val="24"/>
+        </w:rPr>
+        <w:t xml:space="preserve"> tem</w:t>
+      </w:r>
+    </w:p>
+    <w:p>
+      <w:pPr>
+        <w:spacing w:after="0"/>
+        <w:jc w:val="both"/>
+        <w:rPr>
+          <w:sz w:val="24"/>
+          <w:szCs w:val="24"/>
+        </w:rPr>
+      </w:pPr>
+      <w:proofErr w:type="spellStart"/>
+      <w:proofErr w:type="gramStart"/>
+      <w:r>
+        <w:rPr>
+          <w:sz w:val="24"/>
+          <w:szCs w:val="24"/>
+        </w:rPr>
+        <w:t>s.toUpperCase</w:t>
+      </w:r>
+      <w:proofErr w:type="spellEnd"/>
+      <w:proofErr w:type="gramEnd"/>
+      <w:r>
+        <w:rPr>
+          <w:sz w:val="24"/>
+          <w:szCs w:val="24"/>
+        </w:rPr>
+        <w:t>()</w:t>
       </w:r>
       <w:r>
         <w:rPr>
@@ -624,12 +951,23 @@
           <w:szCs w:val="24"/>
         </w:rPr>
       </w:pPr>
-      <w:r>
-        <w:rPr>
-          <w:sz w:val="24"/>
-          <w:szCs w:val="24"/>
-        </w:rPr>
-        <w:t>s.toLowerCase()</w:t>
+      <w:proofErr w:type="spellStart"/>
+      <w:proofErr w:type="gramStart"/>
+      <w:r>
+        <w:rPr>
+          <w:sz w:val="24"/>
+          <w:szCs w:val="24"/>
+        </w:rPr>
+        <w:t>s.toLowerCase</w:t>
+      </w:r>
+      <w:proofErr w:type="spellEnd"/>
+      <w:proofErr w:type="gramEnd"/>
+      <w:r>
+        <w:rPr>
+          <w:sz w:val="24"/>
+          <w:szCs w:val="24"/>
+        </w:rPr>
+        <w:t>()</w:t>
       </w:r>
       <w:r>
         <w:rPr>
@@ -661,7 +999,23 @@
           <w:sz w:val="24"/>
           <w:szCs w:val="24"/>
         </w:rPr>
-        <w:t>n1.toFixed(2)</w:t>
+        <w:t>n</w:t>
+      </w:r>
+      <w:proofErr w:type="gramStart"/>
+      <w:r>
+        <w:rPr>
+          <w:sz w:val="24"/>
+          <w:szCs w:val="24"/>
+        </w:rPr>
+        <w:t>1.toFixed</w:t>
+      </w:r>
+      <w:proofErr w:type="gramEnd"/>
+      <w:r>
+        <w:rPr>
+          <w:sz w:val="24"/>
+          <w:szCs w:val="24"/>
+        </w:rPr>
+        <w:t>(2)</w:t>
       </w:r>
       <w:r>
         <w:rPr>
@@ -695,12 +1049,30 @@
           <w:szCs w:val="24"/>
         </w:rPr>
       </w:pPr>
-      <w:r>
-        <w:rPr>
-          <w:sz w:val="24"/>
-          <w:szCs w:val="24"/>
-        </w:rPr>
-        <w:t>.replace(‘.’,’,’)</w:t>
+      <w:proofErr w:type="gramStart"/>
+      <w:r>
+        <w:rPr>
+          <w:sz w:val="24"/>
+          <w:szCs w:val="24"/>
+        </w:rPr>
+        <w:t>.</w:t>
+      </w:r>
+      <w:proofErr w:type="spellStart"/>
+      <w:r>
+        <w:rPr>
+          <w:sz w:val="24"/>
+          <w:szCs w:val="24"/>
+        </w:rPr>
+        <w:t>replace</w:t>
+      </w:r>
+      <w:proofErr w:type="spellEnd"/>
+      <w:proofErr w:type="gramEnd"/>
+      <w:r>
+        <w:rPr>
+          <w:sz w:val="24"/>
+          <w:szCs w:val="24"/>
+        </w:rPr>
+        <w:t>(‘.’,’,’)</w:t>
       </w:r>
       <w:r>
         <w:rPr>
@@ -739,7 +1111,87 @@
           <w:sz w:val="24"/>
           <w:szCs w:val="24"/>
         </w:rPr>
-        <w:t>n1.toLocaleString('pt-BR', {style: 'currency', currency: 'BRL'})</w:t>
+        <w:t>n</w:t>
+      </w:r>
+      <w:proofErr w:type="gramStart"/>
+      <w:r>
+        <w:rPr>
+          <w:sz w:val="24"/>
+          <w:szCs w:val="24"/>
+        </w:rPr>
+        <w:t>1.toLocaleString</w:t>
+      </w:r>
+      <w:proofErr w:type="gramEnd"/>
+      <w:r>
+        <w:rPr>
+          <w:sz w:val="24"/>
+          <w:szCs w:val="24"/>
+        </w:rPr>
+        <w:t>('</w:t>
+      </w:r>
+      <w:proofErr w:type="spellStart"/>
+      <w:r>
+        <w:rPr>
+          <w:sz w:val="24"/>
+          <w:szCs w:val="24"/>
+        </w:rPr>
+        <w:t>pt</w:t>
+      </w:r>
+      <w:proofErr w:type="spellEnd"/>
+      <w:r>
+        <w:rPr>
+          <w:sz w:val="24"/>
+          <w:szCs w:val="24"/>
+        </w:rPr>
+        <w:t>-BR', {</w:t>
+      </w:r>
+      <w:proofErr w:type="spellStart"/>
+      <w:r>
+        <w:rPr>
+          <w:sz w:val="24"/>
+          <w:szCs w:val="24"/>
+        </w:rPr>
+        <w:t>style</w:t>
+      </w:r>
+      <w:proofErr w:type="spellEnd"/>
+      <w:r>
+        <w:rPr>
+          <w:sz w:val="24"/>
+          <w:szCs w:val="24"/>
+        </w:rPr>
+        <w:t>: '</w:t>
+      </w:r>
+      <w:proofErr w:type="spellStart"/>
+      <w:r>
+        <w:rPr>
+          <w:sz w:val="24"/>
+          <w:szCs w:val="24"/>
+        </w:rPr>
+        <w:t>currency</w:t>
+      </w:r>
+      <w:proofErr w:type="spellEnd"/>
+      <w:r>
+        <w:rPr>
+          <w:sz w:val="24"/>
+          <w:szCs w:val="24"/>
+        </w:rPr>
+        <w:t xml:space="preserve">', </w:t>
+      </w:r>
+      <w:proofErr w:type="spellStart"/>
+      <w:r>
+        <w:rPr>
+          <w:sz w:val="24"/>
+          <w:szCs w:val="24"/>
+        </w:rPr>
+        <w:t>currency</w:t>
+      </w:r>
+      <w:proofErr w:type="spellEnd"/>
+      <w:r>
+        <w:rPr>
+          <w:sz w:val="24"/>
+          <w:szCs w:val="24"/>
+        </w:rPr>
+        <w:t>: 'BRL'})</w:t>
       </w:r>
       <w:r>
         <w:rPr>
@@ -830,12 +1282,21 @@
           <w:szCs w:val="24"/>
         </w:rPr>
       </w:pPr>
-      <w:r>
-        <w:rPr>
-          <w:sz w:val="24"/>
-          <w:szCs w:val="24"/>
-        </w:rPr>
-        <w:t>Autoatribuição -&gt; n = n + 4 é igual a n += 4</w:t>
+      <w:proofErr w:type="spellStart"/>
+      <w:r>
+        <w:rPr>
+          <w:sz w:val="24"/>
+          <w:szCs w:val="24"/>
+        </w:rPr>
+        <w:t>Autoatribuição</w:t>
+      </w:r>
+      <w:proofErr w:type="spellEnd"/>
+      <w:r>
+        <w:rPr>
+          <w:sz w:val="24"/>
+          <w:szCs w:val="24"/>
+        </w:rPr>
+        <w:t xml:space="preserve"> -&gt; n = n + 4 é igual a n += 4</w:t>
       </w:r>
     </w:p>
     <w:p>
@@ -990,8 +1451,17 @@
           <w:szCs w:val="24"/>
         </w:rPr>
         <w:tab/>
-        <w:t xml:space="preserve"> -&gt; True</w:t>
-      </w:r>
+        <w:t xml:space="preserve"> -&gt; </w:t>
+      </w:r>
+      <w:proofErr w:type="spellStart"/>
+      <w:r>
+        <w:rPr>
+          <w:sz w:val="24"/>
+          <w:szCs w:val="24"/>
+        </w:rPr>
+        <w:t>True</w:t>
+      </w:r>
+      <w:proofErr w:type="spellEnd"/>
       <w:r>
         <w:rPr>
           <w:sz w:val="24"/>
@@ -1022,8 +1492,17 @@
           <w:szCs w:val="24"/>
         </w:rPr>
         <w:tab/>
-        <w:t xml:space="preserve"> -&gt; True</w:t>
-      </w:r>
+        <w:t xml:space="preserve"> -&gt; </w:t>
+      </w:r>
+      <w:proofErr w:type="spellStart"/>
+      <w:r>
+        <w:rPr>
+          <w:sz w:val="24"/>
+          <w:szCs w:val="24"/>
+        </w:rPr>
+        <w:t>True</w:t>
+      </w:r>
+      <w:proofErr w:type="spellEnd"/>
     </w:p>
     <w:p>
       <w:pPr>
@@ -1156,6 +1635,7 @@
           <w:szCs w:val="24"/>
         </w:rPr>
       </w:pPr>
+      <w:proofErr w:type="gramStart"/>
       <w:r>
         <w:rPr>
           <w:b/>
@@ -1163,7 +1643,37 @@
           <w:sz w:val="24"/>
           <w:szCs w:val="24"/>
         </w:rPr>
-        <w:t>teste ? true : false</w:t>
+        <w:t>teste ?</w:t>
+      </w:r>
+      <w:proofErr w:type="gramEnd"/>
+      <w:r>
+        <w:rPr>
+          <w:b/>
+          <w:bCs/>
+          <w:sz w:val="24"/>
+          <w:szCs w:val="24"/>
+        </w:rPr>
+        <w:t xml:space="preserve"> </w:t>
+      </w:r>
+      <w:proofErr w:type="spellStart"/>
+      <w:r>
+        <w:rPr>
+          <w:b/>
+          <w:bCs/>
+          <w:sz w:val="24"/>
+          <w:szCs w:val="24"/>
+        </w:rPr>
+        <w:t>true</w:t>
+      </w:r>
+      <w:proofErr w:type="spellEnd"/>
+      <w:r>
+        <w:rPr>
+          <w:b/>
+          <w:bCs/>
+          <w:sz w:val="24"/>
+          <w:szCs w:val="24"/>
+        </w:rPr>
+        <w:t xml:space="preserve"> : false</w:t>
       </w:r>
     </w:p>
     <w:p>
@@ -1297,6 +1807,7 @@
         </w:rPr>
         <w:t xml:space="preserve"> = </w:t>
       </w:r>
+      <w:proofErr w:type="spellStart"/>
       <w:r>
         <w:rPr>
           <w:b/>
@@ -1311,8 +1822,17 @@
           <w:sz w:val="24"/>
           <w:szCs w:val="24"/>
         </w:rPr>
-        <w:t xml:space="preserve">ocument </w:t>
-      </w:r>
+        <w:t>ocument</w:t>
+      </w:r>
+      <w:proofErr w:type="spellEnd"/>
+      <w:r>
+        <w:rPr>
+          <w:sz w:val="24"/>
+          <w:szCs w:val="24"/>
+        </w:rPr>
+        <w:t xml:space="preserve"> </w:t>
+      </w:r>
+      <w:proofErr w:type="spellStart"/>
       <w:r>
         <w:rPr>
           <w:b/>
@@ -1327,7 +1847,15 @@
           <w:sz w:val="24"/>
           <w:szCs w:val="24"/>
         </w:rPr>
-        <w:t xml:space="preserve">bject </w:t>
+        <w:t>bject</w:t>
+      </w:r>
+      <w:proofErr w:type="spellEnd"/>
+      <w:r>
+        <w:rPr>
+          <w:sz w:val="24"/>
+          <w:szCs w:val="24"/>
+        </w:rPr>
+        <w:t xml:space="preserve"> </w:t>
       </w:r>
       <w:r>
         <w:rPr>
@@ -1456,7 +1984,23 @@
           <w:sz w:val="24"/>
           <w:szCs w:val="24"/>
         </w:rPr>
-        <w:t xml:space="preserve">&lt;div&gt; </w:t>
+        <w:t>&lt;</w:t>
+      </w:r>
+      <w:proofErr w:type="spellStart"/>
+      <w:r>
+        <w:rPr>
+          <w:sz w:val="24"/>
+          <w:szCs w:val="24"/>
+        </w:rPr>
+        <w:t>div</w:t>
+      </w:r>
+      <w:proofErr w:type="spellEnd"/>
+      <w:r>
+        <w:rPr>
+          <w:sz w:val="24"/>
+          <w:szCs w:val="24"/>
+        </w:rPr>
+        <w:t xml:space="preserve">&gt; </w:t>
       </w:r>
     </w:p>
     <w:p>
@@ -2159,6 +2703,7 @@
       </w:pPr>
       <w:r>
         <w:rPr>
+          <w:noProof/>
           <w:sz w:val="24"/>
           <w:szCs w:val="24"/>
         </w:rPr>
@@ -2220,6 +2765,7 @@
       </w:r>
       <w:r>
         <w:rPr>
+          <w:noProof/>
           <w:sz w:val="24"/>
           <w:szCs w:val="24"/>
         </w:rPr>
@@ -2511,6 +3057,7 @@
       </w:pPr>
       <w:r>
         <w:rPr>
+          <w:noProof/>
           <w:sz w:val="24"/>
           <w:szCs w:val="24"/>
         </w:rPr>
@@ -2551,6 +3098,943 @@
         </w:drawing>
       </w:r>
     </w:p>
+    <w:p>
+      <w:pPr>
+        <w:spacing w:after="0"/>
+        <w:jc w:val="both"/>
+        <w:rPr>
+          <w:sz w:val="24"/>
+          <w:szCs w:val="24"/>
+        </w:rPr>
+      </w:pPr>
+    </w:p>
+    <w:p>
+      <w:pPr>
+        <w:spacing w:after="0"/>
+        <w:jc w:val="both"/>
+        <w:rPr>
+          <w:sz w:val="24"/>
+          <w:szCs w:val="24"/>
+        </w:rPr>
+      </w:pPr>
+    </w:p>
+    <w:p>
+      <w:pPr>
+        <w:spacing w:after="0"/>
+        <w:jc w:val="both"/>
+        <w:rPr>
+          <w:sz w:val="24"/>
+          <w:szCs w:val="24"/>
+        </w:rPr>
+      </w:pPr>
+    </w:p>
+    <w:p>
+      <w:pPr>
+        <w:spacing w:after="0"/>
+        <w:jc w:val="both"/>
+        <w:rPr>
+          <w:sz w:val="24"/>
+          <w:szCs w:val="24"/>
+        </w:rPr>
+      </w:pPr>
+      <w:r>
+        <w:rPr>
+          <w:sz w:val="24"/>
+          <w:szCs w:val="24"/>
+        </w:rPr>
+        <w:lastRenderedPageBreak/>
+        <w:t xml:space="preserve">Comandos em </w:t>
+      </w:r>
+      <w:proofErr w:type="spellStart"/>
+      <w:r>
+        <w:rPr>
+          <w:sz w:val="24"/>
+          <w:szCs w:val="24"/>
+        </w:rPr>
+        <w:t>Git</w:t>
+      </w:r>
+      <w:proofErr w:type="spellEnd"/>
+      <w:r>
+        <w:rPr>
+          <w:sz w:val="24"/>
+          <w:szCs w:val="24"/>
+        </w:rPr>
+        <w:t>:</w:t>
+      </w:r>
+    </w:p>
+    <w:p>
+      <w:pPr>
+        <w:spacing w:after="0"/>
+        <w:jc w:val="both"/>
+        <w:rPr>
+          <w:sz w:val="24"/>
+          <w:szCs w:val="24"/>
+        </w:rPr>
+      </w:pPr>
+    </w:p>
+    <w:p>
+      <w:pPr>
+        <w:spacing w:after="0"/>
+        <w:jc w:val="both"/>
+        <w:rPr>
+          <w:sz w:val="24"/>
+          <w:szCs w:val="24"/>
+        </w:rPr>
+      </w:pPr>
+      <w:proofErr w:type="spellStart"/>
+      <w:r>
+        <w:rPr>
+          <w:sz w:val="24"/>
+          <w:szCs w:val="24"/>
+        </w:rPr>
+        <w:t>Git</w:t>
+      </w:r>
+      <w:proofErr w:type="spellEnd"/>
+      <w:r>
+        <w:rPr>
+          <w:sz w:val="24"/>
+          <w:szCs w:val="24"/>
+        </w:rPr>
+        <w:t xml:space="preserve"> </w:t>
+      </w:r>
+      <w:proofErr w:type="spellStart"/>
+      <w:r>
+        <w:rPr>
+          <w:sz w:val="24"/>
+          <w:szCs w:val="24"/>
+        </w:rPr>
+        <w:t>init</w:t>
+      </w:r>
+      <w:proofErr w:type="spellEnd"/>
+      <w:r>
+        <w:rPr>
+          <w:sz w:val="24"/>
+          <w:szCs w:val="24"/>
+        </w:rPr>
+        <w:t xml:space="preserve"> – cria repositório</w:t>
+      </w:r>
+    </w:p>
+    <w:p>
+      <w:pPr>
+        <w:spacing w:after="0"/>
+        <w:jc w:val="both"/>
+        <w:rPr>
+          <w:sz w:val="24"/>
+          <w:szCs w:val="24"/>
+        </w:rPr>
+      </w:pPr>
+      <w:proofErr w:type="spellStart"/>
+      <w:r>
+        <w:rPr>
+          <w:sz w:val="24"/>
+          <w:szCs w:val="24"/>
+        </w:rPr>
+        <w:t>Git</w:t>
+      </w:r>
+      <w:proofErr w:type="spellEnd"/>
+      <w:r>
+        <w:rPr>
+          <w:sz w:val="24"/>
+          <w:szCs w:val="24"/>
+        </w:rPr>
+        <w:t xml:space="preserve"> status – verificar o status do repositório</w:t>
+      </w:r>
+    </w:p>
+    <w:p>
+      <w:pPr>
+        <w:spacing w:after="0"/>
+        <w:jc w:val="both"/>
+        <w:rPr>
+          <w:sz w:val="24"/>
+          <w:szCs w:val="24"/>
+        </w:rPr>
+      </w:pPr>
+      <w:proofErr w:type="spellStart"/>
+      <w:r>
+        <w:rPr>
+          <w:sz w:val="24"/>
+          <w:szCs w:val="24"/>
+        </w:rPr>
+        <w:t>Git</w:t>
+      </w:r>
+      <w:proofErr w:type="spellEnd"/>
+      <w:r>
+        <w:rPr>
+          <w:sz w:val="24"/>
+          <w:szCs w:val="24"/>
+        </w:rPr>
+        <w:t xml:space="preserve"> </w:t>
+      </w:r>
+      <w:proofErr w:type="spellStart"/>
+      <w:proofErr w:type="gramStart"/>
+      <w:r>
+        <w:rPr>
+          <w:sz w:val="24"/>
+          <w:szCs w:val="24"/>
+        </w:rPr>
+        <w:t>add</w:t>
+      </w:r>
+      <w:proofErr w:type="spellEnd"/>
+      <w:r>
+        <w:rPr>
+          <w:sz w:val="24"/>
+          <w:szCs w:val="24"/>
+        </w:rPr>
+        <w:t xml:space="preserve"> .</w:t>
+      </w:r>
+      <w:proofErr w:type="gramEnd"/>
+      <w:r>
+        <w:rPr>
+          <w:sz w:val="24"/>
+          <w:szCs w:val="24"/>
+        </w:rPr>
+        <w:t xml:space="preserve"> – </w:t>
+      </w:r>
+      <w:proofErr w:type="gramStart"/>
+      <w:r>
+        <w:rPr>
+          <w:sz w:val="24"/>
+          <w:szCs w:val="24"/>
+        </w:rPr>
+        <w:t>adiciona</w:t>
+      </w:r>
+      <w:proofErr w:type="gramEnd"/>
+      <w:r>
+        <w:rPr>
+          <w:sz w:val="24"/>
+          <w:szCs w:val="24"/>
+        </w:rPr>
+        <w:t xml:space="preserve"> ao repositório</w:t>
+      </w:r>
+    </w:p>
+    <w:p>
+      <w:pPr>
+        <w:spacing w:after="0"/>
+        <w:jc w:val="both"/>
+        <w:rPr>
+          <w:sz w:val="24"/>
+          <w:szCs w:val="24"/>
+        </w:rPr>
+      </w:pPr>
+      <w:r>
+        <w:rPr>
+          <w:sz w:val="24"/>
+          <w:szCs w:val="24"/>
+        </w:rPr>
+        <w:t>-</w:t>
+      </w:r>
+      <w:proofErr w:type="gramStart"/>
+      <w:r>
+        <w:rPr>
+          <w:sz w:val="24"/>
+          <w:szCs w:val="24"/>
+        </w:rPr>
+        <w:t>m -&gt;</w:t>
+      </w:r>
+      <w:proofErr w:type="gramEnd"/>
+      <w:r>
+        <w:rPr>
+          <w:sz w:val="24"/>
+          <w:szCs w:val="24"/>
+        </w:rPr>
+        <w:t xml:space="preserve"> flag m de mensagem</w:t>
+      </w:r>
+    </w:p>
+    <w:p>
+      <w:pPr>
+        <w:spacing w:after="0"/>
+        <w:jc w:val="both"/>
+        <w:rPr>
+          <w:sz w:val="24"/>
+          <w:szCs w:val="24"/>
+        </w:rPr>
+      </w:pPr>
+      <w:proofErr w:type="spellStart"/>
+      <w:r>
+        <w:rPr>
+          <w:sz w:val="24"/>
+          <w:szCs w:val="24"/>
+        </w:rPr>
+        <w:t>Git</w:t>
+      </w:r>
+      <w:proofErr w:type="spellEnd"/>
+      <w:r>
+        <w:rPr>
+          <w:sz w:val="24"/>
+          <w:szCs w:val="24"/>
+        </w:rPr>
+        <w:t xml:space="preserve"> </w:t>
+      </w:r>
+      <w:proofErr w:type="spellStart"/>
+      <w:r>
+        <w:rPr>
+          <w:sz w:val="24"/>
+          <w:szCs w:val="24"/>
+        </w:rPr>
+        <w:t>commit</w:t>
+      </w:r>
+      <w:proofErr w:type="spellEnd"/>
+      <w:r>
+        <w:rPr>
+          <w:sz w:val="24"/>
+          <w:szCs w:val="24"/>
+        </w:rPr>
+        <w:t xml:space="preserve"> -m ‘mensagem’</w:t>
+      </w:r>
+      <w:r>
+        <w:rPr>
+          <w:sz w:val="24"/>
+          <w:szCs w:val="24"/>
+        </w:rPr>
+        <w:t xml:space="preserve"> -&gt; faz o </w:t>
+      </w:r>
+      <w:proofErr w:type="spellStart"/>
+      <w:r>
+        <w:rPr>
+          <w:sz w:val="24"/>
+          <w:szCs w:val="24"/>
+        </w:rPr>
+        <w:t>commit</w:t>
+      </w:r>
+      <w:proofErr w:type="spellEnd"/>
+      <w:r>
+        <w:rPr>
+          <w:sz w:val="24"/>
+          <w:szCs w:val="24"/>
+        </w:rPr>
+        <w:t xml:space="preserve"> e adiciona </w:t>
+      </w:r>
+      <w:proofErr w:type="gramStart"/>
+      <w:r>
+        <w:rPr>
+          <w:sz w:val="24"/>
+          <w:szCs w:val="24"/>
+        </w:rPr>
+        <w:t>uma msg</w:t>
+      </w:r>
+      <w:proofErr w:type="gramEnd"/>
+    </w:p>
+    <w:p>
+      <w:pPr>
+        <w:spacing w:after="0"/>
+        <w:jc w:val="both"/>
+        <w:rPr>
+          <w:sz w:val="24"/>
+          <w:szCs w:val="24"/>
+        </w:rPr>
+      </w:pPr>
+      <w:proofErr w:type="spellStart"/>
+      <w:r>
+        <w:rPr>
+          <w:sz w:val="24"/>
+          <w:szCs w:val="24"/>
+        </w:rPr>
+        <w:t>Git</w:t>
+      </w:r>
+      <w:proofErr w:type="spellEnd"/>
+      <w:r>
+        <w:rPr>
+          <w:sz w:val="24"/>
+          <w:szCs w:val="24"/>
+        </w:rPr>
+        <w:t xml:space="preserve"> log – mostra o log</w:t>
+      </w:r>
+    </w:p>
+    <w:p>
+      <w:pPr>
+        <w:spacing w:after="0"/>
+        <w:jc w:val="both"/>
+        <w:rPr>
+          <w:sz w:val="24"/>
+          <w:szCs w:val="24"/>
+        </w:rPr>
+      </w:pPr>
+      <w:proofErr w:type="spellStart"/>
+      <w:r>
+        <w:rPr>
+          <w:sz w:val="24"/>
+          <w:szCs w:val="24"/>
+        </w:rPr>
+        <w:t>Git</w:t>
+      </w:r>
+      <w:proofErr w:type="spellEnd"/>
+      <w:r>
+        <w:rPr>
+          <w:sz w:val="24"/>
+          <w:szCs w:val="24"/>
+        </w:rPr>
+        <w:t xml:space="preserve"> </w:t>
+      </w:r>
+      <w:proofErr w:type="spellStart"/>
+      <w:r>
+        <w:rPr>
+          <w:sz w:val="24"/>
+          <w:szCs w:val="24"/>
+        </w:rPr>
+        <w:t>revert</w:t>
+      </w:r>
+      <w:proofErr w:type="spellEnd"/>
+      <w:r>
+        <w:rPr>
+          <w:sz w:val="24"/>
+          <w:szCs w:val="24"/>
+        </w:rPr>
+        <w:t xml:space="preserve"> ID</w:t>
+      </w:r>
+      <w:r>
+        <w:rPr>
+          <w:sz w:val="24"/>
+          <w:szCs w:val="24"/>
+        </w:rPr>
+        <w:t xml:space="preserve"> -&gt; desfaz um </w:t>
+      </w:r>
+      <w:proofErr w:type="spellStart"/>
+      <w:r>
+        <w:rPr>
+          <w:sz w:val="24"/>
+          <w:szCs w:val="24"/>
+        </w:rPr>
+        <w:t>commit</w:t>
+      </w:r>
+      <w:proofErr w:type="spellEnd"/>
+    </w:p>
+    <w:p>
+      <w:pPr>
+        <w:spacing w:after="0"/>
+        <w:jc w:val="both"/>
+        <w:rPr>
+          <w:sz w:val="24"/>
+          <w:szCs w:val="24"/>
+        </w:rPr>
+      </w:pPr>
+      <w:proofErr w:type="gramStart"/>
+      <w:r>
+        <w:rPr>
+          <w:sz w:val="24"/>
+          <w:szCs w:val="24"/>
+        </w:rPr>
+        <w:t>.</w:t>
+      </w:r>
+      <w:proofErr w:type="spellStart"/>
+      <w:r>
+        <w:rPr>
+          <w:sz w:val="24"/>
+          <w:szCs w:val="24"/>
+        </w:rPr>
+        <w:t>gitignore</w:t>
+      </w:r>
+      <w:proofErr w:type="spellEnd"/>
+      <w:proofErr w:type="gramEnd"/>
+      <w:r>
+        <w:rPr>
+          <w:sz w:val="24"/>
+          <w:szCs w:val="24"/>
+        </w:rPr>
+        <w:t xml:space="preserve"> -&gt; *.extensão</w:t>
+      </w:r>
+    </w:p>
+    <w:p>
+      <w:pPr>
+        <w:spacing w:after="0"/>
+        <w:jc w:val="both"/>
+        <w:rPr>
+          <w:sz w:val="24"/>
+          <w:szCs w:val="24"/>
+        </w:rPr>
+      </w:pPr>
+      <w:proofErr w:type="spellStart"/>
+      <w:r>
+        <w:rPr>
+          <w:sz w:val="24"/>
+          <w:szCs w:val="24"/>
+        </w:rPr>
+        <w:t>Git</w:t>
+      </w:r>
+      <w:proofErr w:type="spellEnd"/>
+      <w:r>
+        <w:rPr>
+          <w:sz w:val="24"/>
+          <w:szCs w:val="24"/>
+        </w:rPr>
+        <w:t xml:space="preserve"> </w:t>
+      </w:r>
+      <w:proofErr w:type="spellStart"/>
+      <w:r>
+        <w:rPr>
+          <w:sz w:val="24"/>
+          <w:szCs w:val="24"/>
+        </w:rPr>
+        <w:t>p</w:t>
+      </w:r>
+      <w:r>
+        <w:rPr>
+          <w:sz w:val="24"/>
+          <w:szCs w:val="24"/>
+        </w:rPr>
+        <w:t>ush</w:t>
+      </w:r>
+      <w:proofErr w:type="spellEnd"/>
+      <w:r>
+        <w:rPr>
+          <w:sz w:val="24"/>
+          <w:szCs w:val="24"/>
+        </w:rPr>
+        <w:t xml:space="preserve"> </w:t>
+      </w:r>
+      <w:r>
+        <w:rPr>
+          <w:sz w:val="24"/>
+          <w:szCs w:val="24"/>
+        </w:rPr>
+        <w:t xml:space="preserve">-&gt; enviar para o </w:t>
+      </w:r>
+      <w:proofErr w:type="spellStart"/>
+      <w:r>
+        <w:rPr>
+          <w:sz w:val="24"/>
+          <w:szCs w:val="24"/>
+        </w:rPr>
+        <w:t>github</w:t>
+      </w:r>
+      <w:proofErr w:type="spellEnd"/>
+    </w:p>
+    <w:p>
+      <w:pPr>
+        <w:spacing w:after="0"/>
+        <w:jc w:val="both"/>
+        <w:rPr>
+          <w:sz w:val="24"/>
+          <w:szCs w:val="24"/>
+        </w:rPr>
+      </w:pPr>
+      <w:proofErr w:type="spellStart"/>
+      <w:r>
+        <w:rPr>
+          <w:sz w:val="24"/>
+          <w:szCs w:val="24"/>
+        </w:rPr>
+        <w:t>Git</w:t>
+      </w:r>
+      <w:proofErr w:type="spellEnd"/>
+      <w:r>
+        <w:rPr>
+          <w:sz w:val="24"/>
+          <w:szCs w:val="24"/>
+        </w:rPr>
+        <w:t xml:space="preserve"> </w:t>
+      </w:r>
+      <w:proofErr w:type="spellStart"/>
+      <w:r>
+        <w:rPr>
+          <w:sz w:val="24"/>
+          <w:szCs w:val="24"/>
+        </w:rPr>
+        <w:t>rm</w:t>
+      </w:r>
+      <w:proofErr w:type="spellEnd"/>
+      <w:r>
+        <w:rPr>
+          <w:sz w:val="24"/>
+          <w:szCs w:val="24"/>
+        </w:rPr>
+        <w:t xml:space="preserve"> --</w:t>
+      </w:r>
+      <w:proofErr w:type="spellStart"/>
+      <w:r>
+        <w:rPr>
+          <w:sz w:val="24"/>
+          <w:szCs w:val="24"/>
+        </w:rPr>
+        <w:t>cached</w:t>
+      </w:r>
+      <w:proofErr w:type="spellEnd"/>
+      <w:r>
+        <w:rPr>
+          <w:sz w:val="24"/>
+          <w:szCs w:val="24"/>
+        </w:rPr>
+        <w:t xml:space="preserve"> -&gt; tira um arquivo do </w:t>
+      </w:r>
+      <w:proofErr w:type="spellStart"/>
+      <w:r>
+        <w:rPr>
+          <w:sz w:val="24"/>
+          <w:szCs w:val="24"/>
+        </w:rPr>
+        <w:t>stage</w:t>
+      </w:r>
+      <w:proofErr w:type="spellEnd"/>
+    </w:p>
+    <w:p>
+      <w:pPr>
+        <w:spacing w:after="0"/>
+        <w:jc w:val="both"/>
+        <w:rPr>
+          <w:sz w:val="24"/>
+          <w:szCs w:val="24"/>
+        </w:rPr>
+      </w:pPr>
+    </w:p>
+    <w:p>
+      <w:pPr>
+        <w:pStyle w:val="PargrafodaLista"/>
+        <w:numPr>
+          <w:ilvl w:val="0"/>
+          <w:numId w:val="2"/>
+        </w:numPr>
+        <w:spacing w:after="0"/>
+        <w:jc w:val="both"/>
+        <w:rPr>
+          <w:b/>
+          <w:bCs/>
+          <w:sz w:val="24"/>
+          <w:szCs w:val="24"/>
+        </w:rPr>
+      </w:pPr>
+      <w:r>
+        <w:rPr>
+          <w:b/>
+          <w:bCs/>
+          <w:sz w:val="24"/>
+          <w:szCs w:val="24"/>
+        </w:rPr>
+        <w:t>Aula 15</w:t>
+      </w:r>
+    </w:p>
+    <w:p>
+      <w:pPr>
+        <w:pStyle w:val="PargrafodaLista"/>
+        <w:spacing w:after="0"/>
+        <w:jc w:val="both"/>
+        <w:rPr>
+          <w:b/>
+          <w:bCs/>
+          <w:sz w:val="24"/>
+          <w:szCs w:val="24"/>
+        </w:rPr>
+      </w:pPr>
+    </w:p>
+    <w:p>
+      <w:pPr>
+        <w:spacing w:after="0"/>
+        <w:jc w:val="both"/>
+        <w:rPr>
+          <w:sz w:val="24"/>
+          <w:szCs w:val="24"/>
+        </w:rPr>
+      </w:pPr>
+      <w:r>
+        <w:rPr>
+          <w:sz w:val="24"/>
+          <w:szCs w:val="24"/>
+        </w:rPr>
+        <w:t xml:space="preserve"> </w:t>
+      </w:r>
+    </w:p>
+    <w:p>
+      <w:pPr>
+        <w:spacing w:after="0"/>
+        <w:jc w:val="both"/>
+        <w:rPr>
+          <w:sz w:val="24"/>
+          <w:szCs w:val="24"/>
+        </w:rPr>
+      </w:pPr>
+      <w:r>
+        <w:rPr>
+          <w:sz w:val="24"/>
+          <w:szCs w:val="24"/>
+        </w:rPr>
+        <w:drawing>
+          <wp:inline distT="0" distB="0" distL="0" distR="0" wp14:anchorId="1614A865" wp14:editId="6E2D99FC">
+            <wp:extent cx="5400040" cy="2247265"/>
+            <wp:effectExtent l="0" t="0" r="0" b="635"/>
+            <wp:docPr id="9" name="Imagem 9"/>
+            <wp:cNvGraphicFramePr>
+              <a:graphicFrameLocks xmlns:a="http://schemas.openxmlformats.org/drawingml/2006/main" noChangeAspect="1"/>
+            </wp:cNvGraphicFramePr>
+            <a:graphic xmlns:a="http://schemas.openxmlformats.org/drawingml/2006/main">
+              <a:graphicData uri="http://schemas.openxmlformats.org/drawingml/2006/picture">
+                <pic:pic xmlns:pic="http://schemas.openxmlformats.org/drawingml/2006/picture">
+                  <pic:nvPicPr>
+                    <pic:cNvPr id="1" name=""/>
+                    <pic:cNvPicPr/>
+                  </pic:nvPicPr>
+                  <pic:blipFill>
+                    <a:blip r:embed="rId15"/>
+                    <a:stretch>
+                      <a:fillRect/>
+                    </a:stretch>
+                  </pic:blipFill>
+                  <pic:spPr>
+                    <a:xfrm>
+                      <a:off x="0" y="0"/>
+                      <a:ext cx="5400040" cy="2247265"/>
+                    </a:xfrm>
+                    <a:prstGeom prst="rect">
+                      <a:avLst/>
+                    </a:prstGeom>
+                  </pic:spPr>
+                </pic:pic>
+              </a:graphicData>
+            </a:graphic>
+          </wp:inline>
+        </w:drawing>
+      </w:r>
+    </w:p>
+    <w:p>
+      <w:pPr>
+        <w:spacing w:after="0"/>
+        <w:jc w:val="both"/>
+        <w:rPr>
+          <w:sz w:val="24"/>
+          <w:szCs w:val="24"/>
+        </w:rPr>
+      </w:pPr>
+    </w:p>
+    <w:p>
+      <w:pPr>
+        <w:spacing w:after="0"/>
+        <w:jc w:val="both"/>
+        <w:rPr>
+          <w:sz w:val="24"/>
+          <w:szCs w:val="24"/>
+        </w:rPr>
+      </w:pPr>
+      <w:proofErr w:type="spellStart"/>
+      <w:r>
+        <w:rPr>
+          <w:sz w:val="24"/>
+          <w:szCs w:val="24"/>
+        </w:rPr>
+        <w:t>Array</w:t>
+      </w:r>
+      <w:proofErr w:type="spellEnd"/>
+      <w:r>
+        <w:rPr>
+          <w:sz w:val="24"/>
+          <w:szCs w:val="24"/>
+        </w:rPr>
+        <w:t>, vetor, variável composta é uma variável que tem vários elementos, cada elemento composto por seu valor e uma chave de identificação.</w:t>
+      </w:r>
+    </w:p>
+    <w:p>
+      <w:pPr>
+        <w:spacing w:after="0"/>
+        <w:jc w:val="both"/>
+        <w:rPr>
+          <w:sz w:val="24"/>
+          <w:szCs w:val="24"/>
+        </w:rPr>
+      </w:pPr>
+    </w:p>
+    <w:p>
+      <w:pPr>
+        <w:pStyle w:val="PargrafodaLista"/>
+        <w:numPr>
+          <w:ilvl w:val="0"/>
+          <w:numId w:val="2"/>
+        </w:numPr>
+        <w:spacing w:after="0"/>
+        <w:jc w:val="both"/>
+        <w:rPr>
+          <w:sz w:val="24"/>
+          <w:szCs w:val="24"/>
+        </w:rPr>
+      </w:pPr>
+      <w:r>
+        <w:rPr>
+          <w:b/>
+          <w:bCs/>
+          <w:sz w:val="24"/>
+          <w:szCs w:val="24"/>
+        </w:rPr>
+        <w:t>Aula 16</w:t>
+      </w:r>
+    </w:p>
+    <w:p>
+      <w:pPr>
+        <w:spacing w:after="0"/>
+        <w:jc w:val="both"/>
+        <w:rPr>
+          <w:sz w:val="24"/>
+          <w:szCs w:val="24"/>
+        </w:rPr>
+      </w:pPr>
+    </w:p>
+    <w:p>
+      <w:pPr>
+        <w:spacing w:after="0"/>
+        <w:jc w:val="both"/>
+        <w:rPr>
+          <w:sz w:val="24"/>
+          <w:szCs w:val="24"/>
+        </w:rPr>
+      </w:pPr>
+      <w:r>
+        <w:rPr>
+          <w:sz w:val="24"/>
+          <w:szCs w:val="24"/>
+        </w:rPr>
+        <w:t>Funções: São ações executadas assim que são chamadas ou em decorrência de algum evento</w:t>
+      </w:r>
+    </w:p>
+    <w:p>
+      <w:pPr>
+        <w:spacing w:after="0"/>
+        <w:jc w:val="both"/>
+        <w:rPr>
+          <w:sz w:val="24"/>
+          <w:szCs w:val="24"/>
+        </w:rPr>
+      </w:pPr>
+      <w:r>
+        <w:rPr>
+          <w:sz w:val="24"/>
+          <w:szCs w:val="24"/>
+        </w:rPr>
+        <w:t>Uma função pode receber parâmetros e retornar um resultado.</w:t>
+      </w:r>
+    </w:p>
+    <w:p>
+      <w:pPr>
+        <w:spacing w:after="0"/>
+        <w:jc w:val="both"/>
+        <w:rPr>
+          <w:sz w:val="24"/>
+          <w:szCs w:val="24"/>
+        </w:rPr>
+      </w:pPr>
+      <w:r>
+        <w:rPr>
+          <w:sz w:val="24"/>
+          <w:szCs w:val="24"/>
+        </w:rPr>
+        <w:drawing>
+          <wp:anchor distT="0" distB="0" distL="114300" distR="114300" simplePos="0" relativeHeight="251665408" behindDoc="0" locked="0" layoutInCell="1" allowOverlap="1" wp14:anchorId="6590A800" wp14:editId="2974FA69">
+            <wp:simplePos x="0" y="0"/>
+            <wp:positionH relativeFrom="margin">
+              <wp:align>right</wp:align>
+            </wp:positionH>
+            <wp:positionV relativeFrom="paragraph">
+              <wp:posOffset>69850</wp:posOffset>
+            </wp:positionV>
+            <wp:extent cx="2075610" cy="2276475"/>
+            <wp:effectExtent l="0" t="0" r="1270" b="0"/>
+            <wp:wrapNone/>
+            <wp:docPr id="12" name="Imagem 12"/>
+            <wp:cNvGraphicFramePr>
+              <a:graphicFrameLocks xmlns:a="http://schemas.openxmlformats.org/drawingml/2006/main" noChangeAspect="1"/>
+            </wp:cNvGraphicFramePr>
+            <a:graphic xmlns:a="http://schemas.openxmlformats.org/drawingml/2006/main">
+              <a:graphicData uri="http://schemas.openxmlformats.org/drawingml/2006/picture">
+                <pic:pic xmlns:pic="http://schemas.openxmlformats.org/drawingml/2006/picture">
+                  <pic:nvPicPr>
+                    <pic:cNvPr id="1" name=""/>
+                    <pic:cNvPicPr/>
+                  </pic:nvPicPr>
+                  <pic:blipFill>
+                    <a:blip r:embed="rId16">
+                      <a:extLst>
+                        <a:ext uri="{28A0092B-C50C-407E-A947-70E740481C1C}">
+                          <a14:useLocalDpi xmlns:a14="http://schemas.microsoft.com/office/drawing/2010/main" val="0"/>
+                        </a:ext>
+                      </a:extLst>
+                    </a:blip>
+                    <a:stretch>
+                      <a:fillRect/>
+                    </a:stretch>
+                  </pic:blipFill>
+                  <pic:spPr>
+                    <a:xfrm>
+                      <a:off x="0" y="0"/>
+                      <a:ext cx="2075610" cy="2276475"/>
+                    </a:xfrm>
+                    <a:prstGeom prst="rect">
+                      <a:avLst/>
+                    </a:prstGeom>
+                  </pic:spPr>
+                </pic:pic>
+              </a:graphicData>
+            </a:graphic>
+            <wp14:sizeRelH relativeFrom="margin">
+              <wp14:pctWidth>0</wp14:pctWidth>
+            </wp14:sizeRelH>
+            <wp14:sizeRelV relativeFrom="margin">
+              <wp14:pctHeight>0</wp14:pctHeight>
+            </wp14:sizeRelV>
+          </wp:anchor>
+        </w:drawing>
+      </w:r>
+      <w:r>
+        <w:rPr>
+          <w:sz w:val="24"/>
+          <w:szCs w:val="24"/>
+        </w:rPr>
+        <w:drawing>
+          <wp:anchor distT="0" distB="0" distL="114300" distR="114300" simplePos="0" relativeHeight="251664384" behindDoc="0" locked="0" layoutInCell="1" allowOverlap="1" wp14:anchorId="2FDCAC66" wp14:editId="1E8C5177">
+            <wp:simplePos x="0" y="0"/>
+            <wp:positionH relativeFrom="margin">
+              <wp:posOffset>19050</wp:posOffset>
+            </wp:positionH>
+            <wp:positionV relativeFrom="paragraph">
+              <wp:posOffset>174625</wp:posOffset>
+            </wp:positionV>
+            <wp:extent cx="2213366" cy="2152650"/>
+            <wp:effectExtent l="0" t="0" r="0" b="0"/>
+            <wp:wrapNone/>
+            <wp:docPr id="11" name="Imagem 11"/>
+            <wp:cNvGraphicFramePr>
+              <a:graphicFrameLocks xmlns:a="http://schemas.openxmlformats.org/drawingml/2006/main" noChangeAspect="1"/>
+            </wp:cNvGraphicFramePr>
+            <a:graphic xmlns:a="http://schemas.openxmlformats.org/drawingml/2006/main">
+              <a:graphicData uri="http://schemas.openxmlformats.org/drawingml/2006/picture">
+                <pic:pic xmlns:pic="http://schemas.openxmlformats.org/drawingml/2006/picture">
+                  <pic:nvPicPr>
+                    <pic:cNvPr id="1" name=""/>
+                    <pic:cNvPicPr/>
+                  </pic:nvPicPr>
+                  <pic:blipFill>
+                    <a:blip r:embed="rId17">
+                      <a:extLst>
+                        <a:ext uri="{28A0092B-C50C-407E-A947-70E740481C1C}">
+                          <a14:useLocalDpi xmlns:a14="http://schemas.microsoft.com/office/drawing/2010/main" val="0"/>
+                        </a:ext>
+                      </a:extLst>
+                    </a:blip>
+                    <a:stretch>
+                      <a:fillRect/>
+                    </a:stretch>
+                  </pic:blipFill>
+                  <pic:spPr>
+                    <a:xfrm>
+                      <a:off x="0" y="0"/>
+                      <a:ext cx="2213366" cy="2152650"/>
+                    </a:xfrm>
+                    <a:prstGeom prst="rect">
+                      <a:avLst/>
+                    </a:prstGeom>
+                  </pic:spPr>
+                </pic:pic>
+              </a:graphicData>
+            </a:graphic>
+            <wp14:sizeRelH relativeFrom="margin">
+              <wp14:pctWidth>0</wp14:pctWidth>
+            </wp14:sizeRelH>
+            <wp14:sizeRelV relativeFrom="margin">
+              <wp14:pctHeight>0</wp14:pctHeight>
+            </wp14:sizeRelV>
+          </wp:anchor>
+        </w:drawing>
+      </w:r>
+      <w:r>
+        <w:rPr>
+          <w:sz w:val="24"/>
+          <w:szCs w:val="24"/>
+        </w:rPr>
+        <w:t xml:space="preserve"> </w:t>
+      </w:r>
+    </w:p>
     <w:sectPr>
       <w:pgSz w:w="11906" w:h="16838"/>
       <w:pgMar w:top="1417" w:right="1701" w:bottom="1417" w:left="1701" w:header="708" w:footer="708" w:gutter="0"/>
@@ -2564,9 +4048,9 @@
 <file path=word/numbering.xml><?xml version="1.0" encoding="utf-8"?>
 <w:numbering xmlns:wpc="http://schemas.microsoft.com/office/word/2010/wordprocessingCanvas" xmlns:cx="http://schemas.microsoft.com/office/drawing/2014/chartex" xmlns:cx1="http://schemas.microsoft.com/office/drawing/2015/9/8/chartex" xmlns:cx2="http://schemas.microsoft.com/office/drawing/2015/10/21/chartex" xmlns:cx3="http://schemas.microsoft.com/office/drawing/2016/5/9/chartex" xmlns:cx4="http://schemas.microsoft.com/office/drawing/2016/5/10/chartex" xmlns:cx5="http://schemas.microsoft.com/office/drawing/2016/5/11/chartex" xmlns:cx6="http://schemas.microsoft.com/office/drawing/2016/5/12/chartex" xmlns:cx7="http://schemas.microsoft.com/office/drawing/2016/5/13/chartex" xmlns:cx8="http://schemas.microsoft.com/office/drawing/2016/5/14/chartex" xmlns:mc="http://schemas.openxmlformats.org/markup-compatibility/2006" xmlns:aink="http://schemas.microsoft.com/office/drawing/2016/ink" xmlns:am3d="http://schemas.microsoft.com/office/drawing/2017/model3d" xmlns:o="urn:schemas-microsoft-com:office:office" xmlns:r="http://schemas.openxmlformats.org/officeDocument/2006/relationships" xmlns:m="http://schemas.openxmlformats.org/officeDocument/2006/math" xmlns:v="urn:schemas-microsoft-com:vml" xmlns:wp14="http://schemas.microsoft.com/office/word/2010/wordprocessingDrawing" xmlns:wp="http://schemas.openxmlformats.org/drawingml/2006/wordprocessingDrawing" xmlns:w10="urn:schemas-microsoft-com:office:word" xmlns:w="http://schemas.openxmlformats.org/wordprocessingml/2006/main" xmlns:w14="http://schemas.microsoft.com/office/word/2010/wordml" xmlns:w15="http://schemas.microsoft.com/office/word/2012/wordml" xmlns:w16cex="http://schemas.microsoft.com/office/word/2018/wordml/cex" xmlns:w16cid="http://schemas.microsoft.com/office/word/2016/wordml/cid" xmlns:w16="http://schemas.microsoft.com/office/word/2018/wordml" xmlns:w16sdtdh="http://schemas.microsoft.com/office/word/2020/wordml/sdtdatahash" xmlns:w16se="http://schemas.microsoft.com/office/word/2015/wordml/symex" xmlns:wpg="http://schemas.microsoft.com/office/word/2010/wordprocessingGroup" xmlns:wpi="http://schemas.microsoft.com/office/word/2010/wordprocessingInk" xmlns:wne="http://schemas.microsoft.com/office/word/2006/wordml" xmlns:wps="http://schemas.microsoft.com/office/word/2010/wordprocessingShape" mc:Ignorable="w14 w15 w16se w16cid w16 w16cex w16sdtdh wp14">
   <w:abstractNum w:abstractNumId="0" w15:restartNumberingAfterBreak="0">
-    <w:nsid w:val="3B6C4E40"/>
+    <w:nsid w:val="2F1B6BF0"/>
     <w:multiLevelType w:val="hybridMultilevel"/>
-    <w:tmpl w:val="36E2C2DC"/>
+    <w:tmpl w:val="DA8A60DE"/>
     <w:lvl w:ilvl="0" w:tplc="04160001">
       <w:start w:val="1"/>
       <w:numFmt w:val="bullet"/>
@@ -2676,7 +4160,123 @@
       </w:rPr>
     </w:lvl>
   </w:abstractNum>
+  <w:abstractNum w:abstractNumId="1" w15:restartNumberingAfterBreak="0">
+    <w:nsid w:val="3B6C4E40"/>
+    <w:multiLevelType w:val="hybridMultilevel"/>
+    <w:tmpl w:val="36E2C2DC"/>
+    <w:lvl w:ilvl="0" w:tplc="04160001">
+      <w:start w:val="1"/>
+      <w:numFmt w:val="bullet"/>
+      <w:lvlText w:val=""/>
+      <w:lvlJc w:val="left"/>
+      <w:pPr>
+        <w:ind w:left="720" w:hanging="360"/>
+      </w:pPr>
+      <w:rPr>
+        <w:rFonts w:ascii="Symbol" w:hAnsi="Symbol" w:hint="default"/>
+      </w:rPr>
+    </w:lvl>
+    <w:lvl w:ilvl="1" w:tplc="04160003" w:tentative="1">
+      <w:start w:val="1"/>
+      <w:numFmt w:val="bullet"/>
+      <w:lvlText w:val="o"/>
+      <w:lvlJc w:val="left"/>
+      <w:pPr>
+        <w:ind w:left="1440" w:hanging="360"/>
+      </w:pPr>
+      <w:rPr>
+        <w:rFonts w:ascii="Courier New" w:hAnsi="Courier New" w:cs="Courier New" w:hint="default"/>
+      </w:rPr>
+    </w:lvl>
+    <w:lvl w:ilvl="2" w:tplc="04160005" w:tentative="1">
+      <w:start w:val="1"/>
+      <w:numFmt w:val="bullet"/>
+      <w:lvlText w:val=""/>
+      <w:lvlJc w:val="left"/>
+      <w:pPr>
+        <w:ind w:left="2160" w:hanging="360"/>
+      </w:pPr>
+      <w:rPr>
+        <w:rFonts w:ascii="Wingdings" w:hAnsi="Wingdings" w:hint="default"/>
+      </w:rPr>
+    </w:lvl>
+    <w:lvl w:ilvl="3" w:tplc="04160001" w:tentative="1">
+      <w:start w:val="1"/>
+      <w:numFmt w:val="bullet"/>
+      <w:lvlText w:val=""/>
+      <w:lvlJc w:val="left"/>
+      <w:pPr>
+        <w:ind w:left="2880" w:hanging="360"/>
+      </w:pPr>
+      <w:rPr>
+        <w:rFonts w:ascii="Symbol" w:hAnsi="Symbol" w:hint="default"/>
+      </w:rPr>
+    </w:lvl>
+    <w:lvl w:ilvl="4" w:tplc="04160003" w:tentative="1">
+      <w:start w:val="1"/>
+      <w:numFmt w:val="bullet"/>
+      <w:lvlText w:val="o"/>
+      <w:lvlJc w:val="left"/>
+      <w:pPr>
+        <w:ind w:left="3600" w:hanging="360"/>
+      </w:pPr>
+      <w:rPr>
+        <w:rFonts w:ascii="Courier New" w:hAnsi="Courier New" w:cs="Courier New" w:hint="default"/>
+      </w:rPr>
+    </w:lvl>
+    <w:lvl w:ilvl="5" w:tplc="04160005" w:tentative="1">
+      <w:start w:val="1"/>
+      <w:numFmt w:val="bullet"/>
+      <w:lvlText w:val=""/>
+      <w:lvlJc w:val="left"/>
+      <w:pPr>
+        <w:ind w:left="4320" w:hanging="360"/>
+      </w:pPr>
+      <w:rPr>
+        <w:rFonts w:ascii="Wingdings" w:hAnsi="Wingdings" w:hint="default"/>
+      </w:rPr>
+    </w:lvl>
+    <w:lvl w:ilvl="6" w:tplc="04160001" w:tentative="1">
+      <w:start w:val="1"/>
+      <w:numFmt w:val="bullet"/>
+      <w:lvlText w:val=""/>
+      <w:lvlJc w:val="left"/>
+      <w:pPr>
+        <w:ind w:left="5040" w:hanging="360"/>
+      </w:pPr>
+      <w:rPr>
+        <w:rFonts w:ascii="Symbol" w:hAnsi="Symbol" w:hint="default"/>
+      </w:rPr>
+    </w:lvl>
+    <w:lvl w:ilvl="7" w:tplc="04160003" w:tentative="1">
+      <w:start w:val="1"/>
+      <w:numFmt w:val="bullet"/>
+      <w:lvlText w:val="o"/>
+      <w:lvlJc w:val="left"/>
+      <w:pPr>
+        <w:ind w:left="5760" w:hanging="360"/>
+      </w:pPr>
+      <w:rPr>
+        <w:rFonts w:ascii="Courier New" w:hAnsi="Courier New" w:cs="Courier New" w:hint="default"/>
+      </w:rPr>
+    </w:lvl>
+    <w:lvl w:ilvl="8" w:tplc="04160005" w:tentative="1">
+      <w:start w:val="1"/>
+      <w:numFmt w:val="bullet"/>
+      <w:lvlText w:val=""/>
+      <w:lvlJc w:val="left"/>
+      <w:pPr>
+        <w:ind w:left="6480" w:hanging="360"/>
+      </w:pPr>
+      <w:rPr>
+        <w:rFonts w:ascii="Wingdings" w:hAnsi="Wingdings" w:hint="default"/>
+      </w:rPr>
+    </w:lvl>
+  </w:abstractNum>
   <w:num w:numId="1">
+    <w:abstractNumId w:val="1"/>
+  </w:num>
+  <w:num w:numId="2">
     <w:abstractNumId w:val="0"/>
   </w:num>
 </w:numbering>

</xml_diff>

<commit_message>
correção nos arquivos html
</commit_message>
<xml_diff>
--- a/Anotações.docx
+++ b/Anotações.docx
@@ -3265,22 +3265,13 @@
         </w:rPr>
         <w:t xml:space="preserve"> </w:t>
       </w:r>
-      <w:proofErr w:type="spellStart"/>
       <w:proofErr w:type="gramStart"/>
       <w:r>
         <w:rPr>
           <w:sz w:val="24"/>
           <w:szCs w:val="24"/>
         </w:rPr>
-        <w:t>add</w:t>
-      </w:r>
-      <w:proofErr w:type="spellEnd"/>
-      <w:r>
-        <w:rPr>
-          <w:sz w:val="24"/>
-          <w:szCs w:val="24"/>
-        </w:rPr>
-        <w:t xml:space="preserve"> .</w:t>
+        <w:t>add .</w:t>
       </w:r>
       <w:proofErr w:type="gramEnd"/>
       <w:r>
@@ -3742,6 +3733,7 @@
       </w:pPr>
       <w:r>
         <w:rPr>
+          <w:noProof/>
           <w:sz w:val="24"/>
           <w:szCs w:val="24"/>
         </w:rPr>
@@ -3907,6 +3899,7 @@
       </w:pPr>
       <w:r>
         <w:rPr>
+          <w:noProof/>
           <w:sz w:val="24"/>
           <w:szCs w:val="24"/>
         </w:rPr>
@@ -3968,6 +3961,7 @@
       </w:r>
       <w:r>
         <w:rPr>
+          <w:noProof/>
           <w:sz w:val="24"/>
           <w:szCs w:val="24"/>
         </w:rPr>

</xml_diff>